<commit_message>
Inserted Bibliography into Master Document
</commit_message>
<xml_diff>
--- a/Attack Prevention.docx
+++ b/Attack Prevention.docx
@@ -5,12 +5,16 @@
     <w:p>
       <w:pPr>
         <w:pStyle w:val="Ttulo2"/>
+        <w:numPr>
+          <w:ilvl w:val="1"/>
+          <w:numId w:val="2"/>
+        </w:numPr>
         <w:rPr>
           <w:lang w:val="en-US"/>
         </w:rPr>
       </w:pPr>
       <w:bookmarkStart w:id="0" w:name="_Toc477447931"/>
-      <w:bookmarkStart w:id="1" w:name="_GoBack"/>
+      <w:bookmarkStart w:id="1" w:name="_Toc479254572"/>
       <w:r>
         <w:rPr>
           <w:lang w:val="en-US"/>
@@ -18,16 +22,20 @@
         <w:t>Attack Prevention</w:t>
       </w:r>
       <w:bookmarkEnd w:id="0"/>
+      <w:bookmarkEnd w:id="1"/>
     </w:p>
     <w:p>
       <w:pPr>
         <w:pStyle w:val="Ttulo3"/>
+        <w:numPr>
+          <w:ilvl w:val="2"/>
+          <w:numId w:val="2"/>
+        </w:numPr>
         <w:rPr>
           <w:lang w:val="en-US"/>
         </w:rPr>
       </w:pPr>
       <w:bookmarkStart w:id="2" w:name="_Toc477447932"/>
-      <w:bookmarkEnd w:id="1"/>
       <w:r>
         <w:rPr>
           <w:lang w:val="en-US"/>
@@ -98,6 +106,10 @@
     <w:p>
       <w:pPr>
         <w:pStyle w:val="Ttulo3"/>
+        <w:numPr>
+          <w:ilvl w:val="2"/>
+          <w:numId w:val="2"/>
+        </w:numPr>
         <w:rPr>
           <w:lang w:val="en-US"/>
         </w:rPr>
@@ -172,6 +184,10 @@
     <w:p>
       <w:pPr>
         <w:pStyle w:val="Ttulo3"/>
+        <w:numPr>
+          <w:ilvl w:val="2"/>
+          <w:numId w:val="2"/>
+        </w:numPr>
         <w:rPr>
           <w:lang w:val="en-US"/>
         </w:rPr>
@@ -221,7 +237,6 @@
         <w:rPr>
           <w:lang w:val="en-US"/>
         </w:rPr>
-        <w:lastRenderedPageBreak/>
         <w:t>Content Security Policy (CSP) can be used to restrict from which location and what type of resources is the client browser allowed to load, so it could be used to defend against XSS across an entire webpage.</w:t>
       </w:r>
     </w:p>
@@ -235,6 +250,10 @@
     <w:p>
       <w:pPr>
         <w:pStyle w:val="Ttulo3"/>
+        <w:numPr>
+          <w:ilvl w:val="2"/>
+          <w:numId w:val="2"/>
+        </w:numPr>
         <w:rPr>
           <w:lang w:val="en-US"/>
         </w:rPr>
@@ -284,6 +303,10 @@
     <w:p>
       <w:pPr>
         <w:pStyle w:val="Ttulo3"/>
+        <w:numPr>
+          <w:ilvl w:val="2"/>
+          <w:numId w:val="2"/>
+        </w:numPr>
         <w:rPr>
           <w:lang w:val="en-US"/>
         </w:rPr>
@@ -322,14 +345,12 @@
         </w:rPr>
         <w:t xml:space="preserve">Another solution is to require the user to confirm all their transactions. This can be achieved by asking them to </w:t>
       </w:r>
-      <w:proofErr w:type="spellStart"/>
       <w:r>
         <w:rPr>
           <w:lang w:val="en-US"/>
         </w:rPr>
         <w:t>reauthenticate</w:t>
       </w:r>
-      <w:proofErr w:type="spellEnd"/>
       <w:r>
         <w:rPr>
           <w:lang w:val="en-US"/>
@@ -435,8 +456,97 @@
       </w:pPr>
     </w:lvl>
   </w:abstractNum>
+  <w:abstractNum w:abstractNumId="1">
+    <w:nsid w:val="484A104F"/>
+    <w:multiLevelType w:val="multilevel"/>
+    <w:tmpl w:val="0C0A0025"/>
+    <w:lvl w:ilvl="0">
+      <w:start w:val="1"/>
+      <w:numFmt w:val="decimal"/>
+      <w:lvlText w:val="%1"/>
+      <w:lvlJc w:val="left"/>
+      <w:pPr>
+        <w:ind w:left="432" w:hanging="432"/>
+      </w:pPr>
+    </w:lvl>
+    <w:lvl w:ilvl="1">
+      <w:start w:val="1"/>
+      <w:numFmt w:val="decimal"/>
+      <w:lvlText w:val="%1.%2"/>
+      <w:lvlJc w:val="left"/>
+      <w:pPr>
+        <w:ind w:left="576" w:hanging="576"/>
+      </w:pPr>
+    </w:lvl>
+    <w:lvl w:ilvl="2">
+      <w:start w:val="1"/>
+      <w:numFmt w:val="decimal"/>
+      <w:lvlText w:val="%1.%2.%3"/>
+      <w:lvlJc w:val="left"/>
+      <w:pPr>
+        <w:ind w:left="720" w:hanging="720"/>
+      </w:pPr>
+    </w:lvl>
+    <w:lvl w:ilvl="3">
+      <w:start w:val="1"/>
+      <w:numFmt w:val="decimal"/>
+      <w:lvlText w:val="%1.%2.%3.%4"/>
+      <w:lvlJc w:val="left"/>
+      <w:pPr>
+        <w:ind w:left="864" w:hanging="864"/>
+      </w:pPr>
+    </w:lvl>
+    <w:lvl w:ilvl="4">
+      <w:start w:val="1"/>
+      <w:numFmt w:val="decimal"/>
+      <w:lvlText w:val="%1.%2.%3.%4.%5"/>
+      <w:lvlJc w:val="left"/>
+      <w:pPr>
+        <w:ind w:left="1008" w:hanging="1008"/>
+      </w:pPr>
+    </w:lvl>
+    <w:lvl w:ilvl="5">
+      <w:start w:val="1"/>
+      <w:numFmt w:val="decimal"/>
+      <w:lvlText w:val="%1.%2.%3.%4.%5.%6"/>
+      <w:lvlJc w:val="left"/>
+      <w:pPr>
+        <w:ind w:left="1152" w:hanging="1152"/>
+      </w:pPr>
+    </w:lvl>
+    <w:lvl w:ilvl="6">
+      <w:start w:val="1"/>
+      <w:numFmt w:val="decimal"/>
+      <w:lvlText w:val="%1.%2.%3.%4.%5.%6.%7"/>
+      <w:lvlJc w:val="left"/>
+      <w:pPr>
+        <w:ind w:left="1296" w:hanging="1296"/>
+      </w:pPr>
+    </w:lvl>
+    <w:lvl w:ilvl="7">
+      <w:start w:val="1"/>
+      <w:numFmt w:val="decimal"/>
+      <w:lvlText w:val="%1.%2.%3.%4.%5.%6.%7.%8"/>
+      <w:lvlJc w:val="left"/>
+      <w:pPr>
+        <w:ind w:left="1440" w:hanging="1440"/>
+      </w:pPr>
+    </w:lvl>
+    <w:lvl w:ilvl="8">
+      <w:start w:val="1"/>
+      <w:numFmt w:val="decimal"/>
+      <w:lvlText w:val="%1.%2.%3.%4.%5.%6.%7.%8.%9"/>
+      <w:lvlJc w:val="left"/>
+      <w:pPr>
+        <w:ind w:left="1584" w:hanging="1584"/>
+      </w:pPr>
+    </w:lvl>
+  </w:abstractNum>
   <w:num w:numId="1">
     <w:abstractNumId w:val="0"/>
+  </w:num>
+  <w:num w:numId="2">
+    <w:abstractNumId w:val="1"/>
   </w:num>
 </w:numbering>
 </file>
@@ -671,6 +781,152 @@
       <w:color w:val="4F81BD" w:themeColor="accent1"/>
     </w:rPr>
   </w:style>
+  <w:style w:type="paragraph" w:styleId="Ttulo4">
+    <w:name w:val="heading 4"/>
+    <w:basedOn w:val="Normal"/>
+    <w:next w:val="Normal"/>
+    <w:link w:val="Ttulo4Car"/>
+    <w:uiPriority w:val="9"/>
+    <w:semiHidden/>
+    <w:unhideWhenUsed/>
+    <w:qFormat/>
+    <w:rsid w:val="00CC17A7"/>
+    <w:pPr>
+      <w:keepNext/>
+      <w:keepLines/>
+      <w:spacing w:before="200" w:after="0"/>
+      <w:ind w:left="864" w:hanging="864"/>
+      <w:outlineLvl w:val="3"/>
+    </w:pPr>
+    <w:rPr>
+      <w:rFonts w:asciiTheme="majorHAnsi" w:eastAsiaTheme="majorEastAsia" w:hAnsiTheme="majorHAnsi" w:cstheme="majorBidi"/>
+      <w:b/>
+      <w:bCs/>
+      <w:i/>
+      <w:iCs/>
+      <w:color w:val="4F81BD" w:themeColor="accent1"/>
+    </w:rPr>
+  </w:style>
+  <w:style w:type="paragraph" w:styleId="Ttulo5">
+    <w:name w:val="heading 5"/>
+    <w:basedOn w:val="Normal"/>
+    <w:next w:val="Normal"/>
+    <w:link w:val="Ttulo5Car"/>
+    <w:uiPriority w:val="9"/>
+    <w:semiHidden/>
+    <w:unhideWhenUsed/>
+    <w:qFormat/>
+    <w:rsid w:val="00CC17A7"/>
+    <w:pPr>
+      <w:keepNext/>
+      <w:keepLines/>
+      <w:spacing w:before="200" w:after="0"/>
+      <w:ind w:left="1008" w:hanging="1008"/>
+      <w:outlineLvl w:val="4"/>
+    </w:pPr>
+    <w:rPr>
+      <w:rFonts w:asciiTheme="majorHAnsi" w:eastAsiaTheme="majorEastAsia" w:hAnsiTheme="majorHAnsi" w:cstheme="majorBidi"/>
+      <w:color w:val="243F60" w:themeColor="accent1" w:themeShade="7F"/>
+    </w:rPr>
+  </w:style>
+  <w:style w:type="paragraph" w:styleId="Ttulo6">
+    <w:name w:val="heading 6"/>
+    <w:basedOn w:val="Normal"/>
+    <w:next w:val="Normal"/>
+    <w:link w:val="Ttulo6Car"/>
+    <w:uiPriority w:val="9"/>
+    <w:semiHidden/>
+    <w:unhideWhenUsed/>
+    <w:qFormat/>
+    <w:rsid w:val="00CC17A7"/>
+    <w:pPr>
+      <w:keepNext/>
+      <w:keepLines/>
+      <w:spacing w:before="200" w:after="0"/>
+      <w:ind w:left="1152" w:hanging="1152"/>
+      <w:outlineLvl w:val="5"/>
+    </w:pPr>
+    <w:rPr>
+      <w:rFonts w:asciiTheme="majorHAnsi" w:eastAsiaTheme="majorEastAsia" w:hAnsiTheme="majorHAnsi" w:cstheme="majorBidi"/>
+      <w:i/>
+      <w:iCs/>
+      <w:color w:val="243F60" w:themeColor="accent1" w:themeShade="7F"/>
+    </w:rPr>
+  </w:style>
+  <w:style w:type="paragraph" w:styleId="Ttulo7">
+    <w:name w:val="heading 7"/>
+    <w:basedOn w:val="Normal"/>
+    <w:next w:val="Normal"/>
+    <w:link w:val="Ttulo7Car"/>
+    <w:uiPriority w:val="9"/>
+    <w:semiHidden/>
+    <w:unhideWhenUsed/>
+    <w:qFormat/>
+    <w:rsid w:val="00CC17A7"/>
+    <w:pPr>
+      <w:keepNext/>
+      <w:keepLines/>
+      <w:spacing w:before="200" w:after="0"/>
+      <w:ind w:left="1296" w:hanging="1296"/>
+      <w:outlineLvl w:val="6"/>
+    </w:pPr>
+    <w:rPr>
+      <w:rFonts w:asciiTheme="majorHAnsi" w:eastAsiaTheme="majorEastAsia" w:hAnsiTheme="majorHAnsi" w:cstheme="majorBidi"/>
+      <w:i/>
+      <w:iCs/>
+      <w:color w:val="404040" w:themeColor="text1" w:themeTint="BF"/>
+    </w:rPr>
+  </w:style>
+  <w:style w:type="paragraph" w:styleId="Ttulo8">
+    <w:name w:val="heading 8"/>
+    <w:basedOn w:val="Normal"/>
+    <w:next w:val="Normal"/>
+    <w:link w:val="Ttulo8Car"/>
+    <w:uiPriority w:val="9"/>
+    <w:semiHidden/>
+    <w:unhideWhenUsed/>
+    <w:qFormat/>
+    <w:rsid w:val="00CC17A7"/>
+    <w:pPr>
+      <w:keepNext/>
+      <w:keepLines/>
+      <w:spacing w:before="200" w:after="0"/>
+      <w:ind w:left="1440" w:hanging="1440"/>
+      <w:outlineLvl w:val="7"/>
+    </w:pPr>
+    <w:rPr>
+      <w:rFonts w:asciiTheme="majorHAnsi" w:eastAsiaTheme="majorEastAsia" w:hAnsiTheme="majorHAnsi" w:cstheme="majorBidi"/>
+      <w:color w:val="404040" w:themeColor="text1" w:themeTint="BF"/>
+      <w:sz w:val="20"/>
+      <w:szCs w:val="20"/>
+    </w:rPr>
+  </w:style>
+  <w:style w:type="paragraph" w:styleId="Ttulo9">
+    <w:name w:val="heading 9"/>
+    <w:basedOn w:val="Normal"/>
+    <w:next w:val="Normal"/>
+    <w:link w:val="Ttulo9Car"/>
+    <w:uiPriority w:val="9"/>
+    <w:semiHidden/>
+    <w:unhideWhenUsed/>
+    <w:qFormat/>
+    <w:rsid w:val="00CC17A7"/>
+    <w:pPr>
+      <w:keepNext/>
+      <w:keepLines/>
+      <w:spacing w:before="200" w:after="0"/>
+      <w:ind w:left="1584" w:hanging="1584"/>
+      <w:outlineLvl w:val="8"/>
+    </w:pPr>
+    <w:rPr>
+      <w:rFonts w:asciiTheme="majorHAnsi" w:eastAsiaTheme="majorEastAsia" w:hAnsiTheme="majorHAnsi" w:cstheme="majorBidi"/>
+      <w:i/>
+      <w:iCs/>
+      <w:color w:val="404040" w:themeColor="text1" w:themeTint="BF"/>
+      <w:sz w:val="20"/>
+      <w:szCs w:val="20"/>
+    </w:rPr>
+  </w:style>
   <w:style w:type="character" w:default="1" w:styleId="Fuentedeprrafopredeter">
     <w:name w:val="Default Paragraph Font"/>
     <w:uiPriority w:val="1"/>
@@ -778,6 +1034,92 @@
       <w:b/>
       <w:bCs/>
       <w:color w:val="4F81BD" w:themeColor="accent1"/>
+    </w:rPr>
+  </w:style>
+  <w:style w:type="character" w:customStyle="1" w:styleId="Ttulo4Car">
+    <w:name w:val="Título 4 Car"/>
+    <w:basedOn w:val="Fuentedeprrafopredeter"/>
+    <w:link w:val="Ttulo4"/>
+    <w:uiPriority w:val="9"/>
+    <w:semiHidden/>
+    <w:rsid w:val="00CC17A7"/>
+    <w:rPr>
+      <w:rFonts w:asciiTheme="majorHAnsi" w:eastAsiaTheme="majorEastAsia" w:hAnsiTheme="majorHAnsi" w:cstheme="majorBidi"/>
+      <w:b/>
+      <w:bCs/>
+      <w:i/>
+      <w:iCs/>
+      <w:color w:val="4F81BD" w:themeColor="accent1"/>
+    </w:rPr>
+  </w:style>
+  <w:style w:type="character" w:customStyle="1" w:styleId="Ttulo5Car">
+    <w:name w:val="Título 5 Car"/>
+    <w:basedOn w:val="Fuentedeprrafopredeter"/>
+    <w:link w:val="Ttulo5"/>
+    <w:uiPriority w:val="9"/>
+    <w:semiHidden/>
+    <w:rsid w:val="00CC17A7"/>
+    <w:rPr>
+      <w:rFonts w:asciiTheme="majorHAnsi" w:eastAsiaTheme="majorEastAsia" w:hAnsiTheme="majorHAnsi" w:cstheme="majorBidi"/>
+      <w:color w:val="243F60" w:themeColor="accent1" w:themeShade="7F"/>
+    </w:rPr>
+  </w:style>
+  <w:style w:type="character" w:customStyle="1" w:styleId="Ttulo6Car">
+    <w:name w:val="Título 6 Car"/>
+    <w:basedOn w:val="Fuentedeprrafopredeter"/>
+    <w:link w:val="Ttulo6"/>
+    <w:uiPriority w:val="9"/>
+    <w:semiHidden/>
+    <w:rsid w:val="00CC17A7"/>
+    <w:rPr>
+      <w:rFonts w:asciiTheme="majorHAnsi" w:eastAsiaTheme="majorEastAsia" w:hAnsiTheme="majorHAnsi" w:cstheme="majorBidi"/>
+      <w:i/>
+      <w:iCs/>
+      <w:color w:val="243F60" w:themeColor="accent1" w:themeShade="7F"/>
+    </w:rPr>
+  </w:style>
+  <w:style w:type="character" w:customStyle="1" w:styleId="Ttulo7Car">
+    <w:name w:val="Título 7 Car"/>
+    <w:basedOn w:val="Fuentedeprrafopredeter"/>
+    <w:link w:val="Ttulo7"/>
+    <w:uiPriority w:val="9"/>
+    <w:semiHidden/>
+    <w:rsid w:val="00CC17A7"/>
+    <w:rPr>
+      <w:rFonts w:asciiTheme="majorHAnsi" w:eastAsiaTheme="majorEastAsia" w:hAnsiTheme="majorHAnsi" w:cstheme="majorBidi"/>
+      <w:i/>
+      <w:iCs/>
+      <w:color w:val="404040" w:themeColor="text1" w:themeTint="BF"/>
+    </w:rPr>
+  </w:style>
+  <w:style w:type="character" w:customStyle="1" w:styleId="Ttulo8Car">
+    <w:name w:val="Título 8 Car"/>
+    <w:basedOn w:val="Fuentedeprrafopredeter"/>
+    <w:link w:val="Ttulo8"/>
+    <w:uiPriority w:val="9"/>
+    <w:semiHidden/>
+    <w:rsid w:val="00CC17A7"/>
+    <w:rPr>
+      <w:rFonts w:asciiTheme="majorHAnsi" w:eastAsiaTheme="majorEastAsia" w:hAnsiTheme="majorHAnsi" w:cstheme="majorBidi"/>
+      <w:color w:val="404040" w:themeColor="text1" w:themeTint="BF"/>
+      <w:sz w:val="20"/>
+      <w:szCs w:val="20"/>
+    </w:rPr>
+  </w:style>
+  <w:style w:type="character" w:customStyle="1" w:styleId="Ttulo9Car">
+    <w:name w:val="Título 9 Car"/>
+    <w:basedOn w:val="Fuentedeprrafopredeter"/>
+    <w:link w:val="Ttulo9"/>
+    <w:uiPriority w:val="9"/>
+    <w:semiHidden/>
+    <w:rsid w:val="00CC17A7"/>
+    <w:rPr>
+      <w:rFonts w:asciiTheme="majorHAnsi" w:eastAsiaTheme="majorEastAsia" w:hAnsiTheme="majorHAnsi" w:cstheme="majorBidi"/>
+      <w:i/>
+      <w:iCs/>
+      <w:color w:val="404040" w:themeColor="text1" w:themeTint="BF"/>
+      <w:sz w:val="20"/>
+      <w:szCs w:val="20"/>
     </w:rPr>
   </w:style>
 </w:styles>
@@ -1013,6 +1355,152 @@
       <w:color w:val="4F81BD" w:themeColor="accent1"/>
     </w:rPr>
   </w:style>
+  <w:style w:type="paragraph" w:styleId="Ttulo4">
+    <w:name w:val="heading 4"/>
+    <w:basedOn w:val="Normal"/>
+    <w:next w:val="Normal"/>
+    <w:link w:val="Ttulo4Car"/>
+    <w:uiPriority w:val="9"/>
+    <w:semiHidden/>
+    <w:unhideWhenUsed/>
+    <w:qFormat/>
+    <w:rsid w:val="00CC17A7"/>
+    <w:pPr>
+      <w:keepNext/>
+      <w:keepLines/>
+      <w:spacing w:before="200" w:after="0"/>
+      <w:ind w:left="864" w:hanging="864"/>
+      <w:outlineLvl w:val="3"/>
+    </w:pPr>
+    <w:rPr>
+      <w:rFonts w:asciiTheme="majorHAnsi" w:eastAsiaTheme="majorEastAsia" w:hAnsiTheme="majorHAnsi" w:cstheme="majorBidi"/>
+      <w:b/>
+      <w:bCs/>
+      <w:i/>
+      <w:iCs/>
+      <w:color w:val="4F81BD" w:themeColor="accent1"/>
+    </w:rPr>
+  </w:style>
+  <w:style w:type="paragraph" w:styleId="Ttulo5">
+    <w:name w:val="heading 5"/>
+    <w:basedOn w:val="Normal"/>
+    <w:next w:val="Normal"/>
+    <w:link w:val="Ttulo5Car"/>
+    <w:uiPriority w:val="9"/>
+    <w:semiHidden/>
+    <w:unhideWhenUsed/>
+    <w:qFormat/>
+    <w:rsid w:val="00CC17A7"/>
+    <w:pPr>
+      <w:keepNext/>
+      <w:keepLines/>
+      <w:spacing w:before="200" w:after="0"/>
+      <w:ind w:left="1008" w:hanging="1008"/>
+      <w:outlineLvl w:val="4"/>
+    </w:pPr>
+    <w:rPr>
+      <w:rFonts w:asciiTheme="majorHAnsi" w:eastAsiaTheme="majorEastAsia" w:hAnsiTheme="majorHAnsi" w:cstheme="majorBidi"/>
+      <w:color w:val="243F60" w:themeColor="accent1" w:themeShade="7F"/>
+    </w:rPr>
+  </w:style>
+  <w:style w:type="paragraph" w:styleId="Ttulo6">
+    <w:name w:val="heading 6"/>
+    <w:basedOn w:val="Normal"/>
+    <w:next w:val="Normal"/>
+    <w:link w:val="Ttulo6Car"/>
+    <w:uiPriority w:val="9"/>
+    <w:semiHidden/>
+    <w:unhideWhenUsed/>
+    <w:qFormat/>
+    <w:rsid w:val="00CC17A7"/>
+    <w:pPr>
+      <w:keepNext/>
+      <w:keepLines/>
+      <w:spacing w:before="200" w:after="0"/>
+      <w:ind w:left="1152" w:hanging="1152"/>
+      <w:outlineLvl w:val="5"/>
+    </w:pPr>
+    <w:rPr>
+      <w:rFonts w:asciiTheme="majorHAnsi" w:eastAsiaTheme="majorEastAsia" w:hAnsiTheme="majorHAnsi" w:cstheme="majorBidi"/>
+      <w:i/>
+      <w:iCs/>
+      <w:color w:val="243F60" w:themeColor="accent1" w:themeShade="7F"/>
+    </w:rPr>
+  </w:style>
+  <w:style w:type="paragraph" w:styleId="Ttulo7">
+    <w:name w:val="heading 7"/>
+    <w:basedOn w:val="Normal"/>
+    <w:next w:val="Normal"/>
+    <w:link w:val="Ttulo7Car"/>
+    <w:uiPriority w:val="9"/>
+    <w:semiHidden/>
+    <w:unhideWhenUsed/>
+    <w:qFormat/>
+    <w:rsid w:val="00CC17A7"/>
+    <w:pPr>
+      <w:keepNext/>
+      <w:keepLines/>
+      <w:spacing w:before="200" w:after="0"/>
+      <w:ind w:left="1296" w:hanging="1296"/>
+      <w:outlineLvl w:val="6"/>
+    </w:pPr>
+    <w:rPr>
+      <w:rFonts w:asciiTheme="majorHAnsi" w:eastAsiaTheme="majorEastAsia" w:hAnsiTheme="majorHAnsi" w:cstheme="majorBidi"/>
+      <w:i/>
+      <w:iCs/>
+      <w:color w:val="404040" w:themeColor="text1" w:themeTint="BF"/>
+    </w:rPr>
+  </w:style>
+  <w:style w:type="paragraph" w:styleId="Ttulo8">
+    <w:name w:val="heading 8"/>
+    <w:basedOn w:val="Normal"/>
+    <w:next w:val="Normal"/>
+    <w:link w:val="Ttulo8Car"/>
+    <w:uiPriority w:val="9"/>
+    <w:semiHidden/>
+    <w:unhideWhenUsed/>
+    <w:qFormat/>
+    <w:rsid w:val="00CC17A7"/>
+    <w:pPr>
+      <w:keepNext/>
+      <w:keepLines/>
+      <w:spacing w:before="200" w:after="0"/>
+      <w:ind w:left="1440" w:hanging="1440"/>
+      <w:outlineLvl w:val="7"/>
+    </w:pPr>
+    <w:rPr>
+      <w:rFonts w:asciiTheme="majorHAnsi" w:eastAsiaTheme="majorEastAsia" w:hAnsiTheme="majorHAnsi" w:cstheme="majorBidi"/>
+      <w:color w:val="404040" w:themeColor="text1" w:themeTint="BF"/>
+      <w:sz w:val="20"/>
+      <w:szCs w:val="20"/>
+    </w:rPr>
+  </w:style>
+  <w:style w:type="paragraph" w:styleId="Ttulo9">
+    <w:name w:val="heading 9"/>
+    <w:basedOn w:val="Normal"/>
+    <w:next w:val="Normal"/>
+    <w:link w:val="Ttulo9Car"/>
+    <w:uiPriority w:val="9"/>
+    <w:semiHidden/>
+    <w:unhideWhenUsed/>
+    <w:qFormat/>
+    <w:rsid w:val="00CC17A7"/>
+    <w:pPr>
+      <w:keepNext/>
+      <w:keepLines/>
+      <w:spacing w:before="200" w:after="0"/>
+      <w:ind w:left="1584" w:hanging="1584"/>
+      <w:outlineLvl w:val="8"/>
+    </w:pPr>
+    <w:rPr>
+      <w:rFonts w:asciiTheme="majorHAnsi" w:eastAsiaTheme="majorEastAsia" w:hAnsiTheme="majorHAnsi" w:cstheme="majorBidi"/>
+      <w:i/>
+      <w:iCs/>
+      <w:color w:val="404040" w:themeColor="text1" w:themeTint="BF"/>
+      <w:sz w:val="20"/>
+      <w:szCs w:val="20"/>
+    </w:rPr>
+  </w:style>
   <w:style w:type="character" w:default="1" w:styleId="Fuentedeprrafopredeter">
     <w:name w:val="Default Paragraph Font"/>
     <w:uiPriority w:val="1"/>
@@ -1120,6 +1608,92 @@
       <w:b/>
       <w:bCs/>
       <w:color w:val="4F81BD" w:themeColor="accent1"/>
+    </w:rPr>
+  </w:style>
+  <w:style w:type="character" w:customStyle="1" w:styleId="Ttulo4Car">
+    <w:name w:val="Título 4 Car"/>
+    <w:basedOn w:val="Fuentedeprrafopredeter"/>
+    <w:link w:val="Ttulo4"/>
+    <w:uiPriority w:val="9"/>
+    <w:semiHidden/>
+    <w:rsid w:val="00CC17A7"/>
+    <w:rPr>
+      <w:rFonts w:asciiTheme="majorHAnsi" w:eastAsiaTheme="majorEastAsia" w:hAnsiTheme="majorHAnsi" w:cstheme="majorBidi"/>
+      <w:b/>
+      <w:bCs/>
+      <w:i/>
+      <w:iCs/>
+      <w:color w:val="4F81BD" w:themeColor="accent1"/>
+    </w:rPr>
+  </w:style>
+  <w:style w:type="character" w:customStyle="1" w:styleId="Ttulo5Car">
+    <w:name w:val="Título 5 Car"/>
+    <w:basedOn w:val="Fuentedeprrafopredeter"/>
+    <w:link w:val="Ttulo5"/>
+    <w:uiPriority w:val="9"/>
+    <w:semiHidden/>
+    <w:rsid w:val="00CC17A7"/>
+    <w:rPr>
+      <w:rFonts w:asciiTheme="majorHAnsi" w:eastAsiaTheme="majorEastAsia" w:hAnsiTheme="majorHAnsi" w:cstheme="majorBidi"/>
+      <w:color w:val="243F60" w:themeColor="accent1" w:themeShade="7F"/>
+    </w:rPr>
+  </w:style>
+  <w:style w:type="character" w:customStyle="1" w:styleId="Ttulo6Car">
+    <w:name w:val="Título 6 Car"/>
+    <w:basedOn w:val="Fuentedeprrafopredeter"/>
+    <w:link w:val="Ttulo6"/>
+    <w:uiPriority w:val="9"/>
+    <w:semiHidden/>
+    <w:rsid w:val="00CC17A7"/>
+    <w:rPr>
+      <w:rFonts w:asciiTheme="majorHAnsi" w:eastAsiaTheme="majorEastAsia" w:hAnsiTheme="majorHAnsi" w:cstheme="majorBidi"/>
+      <w:i/>
+      <w:iCs/>
+      <w:color w:val="243F60" w:themeColor="accent1" w:themeShade="7F"/>
+    </w:rPr>
+  </w:style>
+  <w:style w:type="character" w:customStyle="1" w:styleId="Ttulo7Car">
+    <w:name w:val="Título 7 Car"/>
+    <w:basedOn w:val="Fuentedeprrafopredeter"/>
+    <w:link w:val="Ttulo7"/>
+    <w:uiPriority w:val="9"/>
+    <w:semiHidden/>
+    <w:rsid w:val="00CC17A7"/>
+    <w:rPr>
+      <w:rFonts w:asciiTheme="majorHAnsi" w:eastAsiaTheme="majorEastAsia" w:hAnsiTheme="majorHAnsi" w:cstheme="majorBidi"/>
+      <w:i/>
+      <w:iCs/>
+      <w:color w:val="404040" w:themeColor="text1" w:themeTint="BF"/>
+    </w:rPr>
+  </w:style>
+  <w:style w:type="character" w:customStyle="1" w:styleId="Ttulo8Car">
+    <w:name w:val="Título 8 Car"/>
+    <w:basedOn w:val="Fuentedeprrafopredeter"/>
+    <w:link w:val="Ttulo8"/>
+    <w:uiPriority w:val="9"/>
+    <w:semiHidden/>
+    <w:rsid w:val="00CC17A7"/>
+    <w:rPr>
+      <w:rFonts w:asciiTheme="majorHAnsi" w:eastAsiaTheme="majorEastAsia" w:hAnsiTheme="majorHAnsi" w:cstheme="majorBidi"/>
+      <w:color w:val="404040" w:themeColor="text1" w:themeTint="BF"/>
+      <w:sz w:val="20"/>
+      <w:szCs w:val="20"/>
+    </w:rPr>
+  </w:style>
+  <w:style w:type="character" w:customStyle="1" w:styleId="Ttulo9Car">
+    <w:name w:val="Título 9 Car"/>
+    <w:basedOn w:val="Fuentedeprrafopredeter"/>
+    <w:link w:val="Ttulo9"/>
+    <w:uiPriority w:val="9"/>
+    <w:semiHidden/>
+    <w:rsid w:val="00CC17A7"/>
+    <w:rPr>
+      <w:rFonts w:asciiTheme="majorHAnsi" w:eastAsiaTheme="majorEastAsia" w:hAnsiTheme="majorHAnsi" w:cstheme="majorBidi"/>
+      <w:i/>
+      <w:iCs/>
+      <w:color w:val="404040" w:themeColor="text1" w:themeTint="BF"/>
+      <w:sz w:val="20"/>
+      <w:szCs w:val="20"/>
     </w:rPr>
   </w:style>
 </w:styles>

</xml_diff>